<commit_message>
hide voting component when user not logged in
</commit_message>
<xml_diff>
--- a/Labs/Demo-App-Development/40-CreatingVotingComponent.docx
+++ b/Labs/Demo-App-Development/40-CreatingVotingComponent.docx
@@ -609,7 +609,15 @@
       </w:r>
       <w:proofErr w:type="gramEnd"/>
       <w:r>
-        <w:t xml:space="preserve"> lets inject </w:t>
+        <w:t xml:space="preserve"> </w:t>
+      </w:r>
+      <w:proofErr w:type="spellStart"/>
+      <w:r>
+        <w:t>lets</w:t>
+      </w:r>
+      <w:proofErr w:type="spellEnd"/>
+      <w:r>
+        <w:t xml:space="preserve"> inject </w:t>
       </w:r>
       <w:proofErr w:type="spellStart"/>
       <w:r>
@@ -961,10 +969,12 @@
       <w:r>
         <w:t xml:space="preserve"> method so </w:t>
       </w:r>
+      <w:proofErr w:type="spellStart"/>
       <w:proofErr w:type="gramStart"/>
       <w:r>
         <w:t>lets</w:t>
       </w:r>
+      <w:proofErr w:type="spellEnd"/>
       <w:proofErr w:type="gramEnd"/>
       <w:r>
         <w:t xml:space="preserve"> add that in our service</w:t>
@@ -1435,6 +1445,165 @@
           <w:numId w:val="1"/>
         </w:numPr>
       </w:pPr>
+      <w:r>
+        <w:t>Ok now lets remove this requirement to always login to use the event details page by only rendering the voting component when the user is logged in because the voting component is making call to auth service to get current user.</w:t>
+      </w:r>
+    </w:p>
+    <w:p>
+      <w:pPr>
+        <w:pStyle w:val="ListParagraph"/>
+        <w:numPr>
+          <w:ilvl w:val="0"/>
+          <w:numId w:val="1"/>
+        </w:numPr>
+      </w:pPr>
+      <w:proofErr w:type="gramStart"/>
+      <w:r>
+        <w:t>Lets</w:t>
+      </w:r>
+      <w:proofErr w:type="gramEnd"/>
+      <w:r>
+        <w:t xml:space="preserve"> use </w:t>
+      </w:r>
+      <w:proofErr w:type="spellStart"/>
+      <w:r>
+        <w:t>ngIf</w:t>
+      </w:r>
+      <w:proofErr w:type="spellEnd"/>
+      <w:r>
+        <w:t xml:space="preserve"> in session-list component HTML like below:</w:t>
+      </w:r>
+    </w:p>
+    <w:p>
+      <w:pPr>
+        <w:pStyle w:val="ListParagraph"/>
+        <w:numPr>
+          <w:ilvl w:val="0"/>
+          <w:numId w:val="1"/>
+        </w:numPr>
+      </w:pPr>
+      <w:r>
+        <w:rPr>
+          <w:noProof/>
+        </w:rPr>
+        <w:drawing>
+          <wp:inline distT="0" distB="0" distL="0" distR="0" wp14:anchorId="4E9BD97B" wp14:editId="43543A7D">
+            <wp:extent cx="5943600" cy="2190115"/>
+            <wp:effectExtent l="0" t="0" r="0" b="635"/>
+            <wp:docPr id="2" name="Picture 2"/>
+            <wp:cNvGraphicFramePr>
+              <a:graphicFrameLocks xmlns:a="http://schemas.openxmlformats.org/drawingml/2006/main" noChangeAspect="1"/>
+            </wp:cNvGraphicFramePr>
+            <a:graphic xmlns:a="http://schemas.openxmlformats.org/drawingml/2006/main">
+              <a:graphicData uri="http://schemas.openxmlformats.org/drawingml/2006/picture">
+                <pic:pic xmlns:pic="http://schemas.openxmlformats.org/drawingml/2006/picture">
+                  <pic:nvPicPr>
+                    <pic:cNvPr id="1" name=""/>
+                    <pic:cNvPicPr/>
+                  </pic:nvPicPr>
+                  <pic:blipFill>
+                    <a:blip r:embed="rId18"/>
+                    <a:stretch>
+                      <a:fillRect/>
+                    </a:stretch>
+                  </pic:blipFill>
+                  <pic:spPr>
+                    <a:xfrm>
+                      <a:off x="0" y="0"/>
+                      <a:ext cx="5943600" cy="2190115"/>
+                    </a:xfrm>
+                    <a:prstGeom prst="rect">
+                      <a:avLst/>
+                    </a:prstGeom>
+                  </pic:spPr>
+                </pic:pic>
+              </a:graphicData>
+            </a:graphic>
+          </wp:inline>
+        </w:drawing>
+      </w:r>
+    </w:p>
+    <w:p>
+      <w:pPr>
+        <w:pStyle w:val="ListParagraph"/>
+        <w:numPr>
+          <w:ilvl w:val="0"/>
+          <w:numId w:val="1"/>
+        </w:numPr>
+      </w:pPr>
+      <w:r>
+        <w:t xml:space="preserve">We also need to inject the </w:t>
+      </w:r>
+      <w:proofErr w:type="spellStart"/>
+      <w:r>
+        <w:t>authService</w:t>
+      </w:r>
+      <w:proofErr w:type="spellEnd"/>
+      <w:r>
+        <w:t xml:space="preserve"> as a public service rather than a private service in session-list component like below:</w:t>
+      </w:r>
+    </w:p>
+    <w:p>
+      <w:pPr>
+        <w:pStyle w:val="ListParagraph"/>
+        <w:numPr>
+          <w:ilvl w:val="0"/>
+          <w:numId w:val="1"/>
+        </w:numPr>
+      </w:pPr>
+      <w:r>
+        <w:rPr>
+          <w:noProof/>
+        </w:rPr>
+        <w:lastRenderedPageBreak/>
+        <w:drawing>
+          <wp:inline distT="0" distB="0" distL="0" distR="0" wp14:anchorId="03853BBB" wp14:editId="432CEBDB">
+            <wp:extent cx="5943600" cy="1793240"/>
+            <wp:effectExtent l="0" t="0" r="0" b="0"/>
+            <wp:docPr id="3" name="Picture 3"/>
+            <wp:cNvGraphicFramePr>
+              <a:graphicFrameLocks xmlns:a="http://schemas.openxmlformats.org/drawingml/2006/main" noChangeAspect="1"/>
+            </wp:cNvGraphicFramePr>
+            <a:graphic xmlns:a="http://schemas.openxmlformats.org/drawingml/2006/main">
+              <a:graphicData uri="http://schemas.openxmlformats.org/drawingml/2006/picture">
+                <pic:pic xmlns:pic="http://schemas.openxmlformats.org/drawingml/2006/picture">
+                  <pic:nvPicPr>
+                    <pic:cNvPr id="1" name=""/>
+                    <pic:cNvPicPr/>
+                  </pic:nvPicPr>
+                  <pic:blipFill>
+                    <a:blip r:embed="rId19"/>
+                    <a:stretch>
+                      <a:fillRect/>
+                    </a:stretch>
+                  </pic:blipFill>
+                  <pic:spPr>
+                    <a:xfrm>
+                      <a:off x="0" y="0"/>
+                      <a:ext cx="5943600" cy="1793240"/>
+                    </a:xfrm>
+                    <a:prstGeom prst="rect">
+                      <a:avLst/>
+                    </a:prstGeom>
+                  </pic:spPr>
+                </pic:pic>
+              </a:graphicData>
+            </a:graphic>
+          </wp:inline>
+        </w:drawing>
+      </w:r>
+    </w:p>
+    <w:p>
+      <w:pPr>
+        <w:pStyle w:val="ListParagraph"/>
+        <w:numPr>
+          <w:ilvl w:val="0"/>
+          <w:numId w:val="1"/>
+        </w:numPr>
+      </w:pPr>
+      <w:r>
+        <w:t xml:space="preserve">  </w:t>
+      </w:r>
     </w:p>
     <w:sectPr>
       <w:pgSz w:w="12240" w:h="15840"/>

</xml_diff>